<commit_message>
Actualizacion de Documento Sprint
Documento Fianlizado para entrega primer Sprint
</commit_message>
<xml_diff>
--- a/Sprint1MinTic-BasicProgrammers.docx
+++ b/Sprint1MinTic-BasicProgrammers.docx
@@ -3419,6 +3419,42 @@
         <w:jc w:val="both"/>
         <w:rPr>
           <w:rFonts w:ascii="Arial" w:hAnsi="Arial"/>
+          <w:noProof/>
+          <w:sz w:val="24"/>
+          <w:szCs w:val="24"/>
+          <w:lang w:eastAsia="es-CO"/>
+        </w:rPr>
+      </w:pPr>
+      <w:r>
+        <w:rPr>
+          <w:rFonts w:ascii="Arial" w:hAnsi="Arial"/>
+          <w:noProof/>
+          <w:sz w:val="24"/>
+          <w:szCs w:val="24"/>
+          <w:lang w:eastAsia="es-CO"/>
+        </w:rPr>
+        <w:lastRenderedPageBreak/>
+        <w:pict w14:anchorId="56EE6BFF">
+          <v:shape id="_x0000_i1030" type="#_x0000_t75" style="width:441.75pt;height:221.25pt;visibility:visible;mso-wrap-style:square">
+            <v:imagedata r:id="rId14" o:title=""/>
+          </v:shape>
+        </w:pict>
+      </w:r>
+    </w:p>
+    <w:p>
+      <w:pPr>
+        <w:jc w:val="both"/>
+        <w:rPr>
+          <w:rFonts w:ascii="Arial" w:hAnsi="Arial"/>
+          <w:noProof/>
+          <w:sz w:val="24"/>
+          <w:szCs w:val="24"/>
+          <w:lang w:eastAsia="es-CO"/>
+        </w:rPr>
+      </w:pPr>
+      <w:r>
+        <w:rPr>
+          <w:rFonts w:ascii="Arial" w:hAnsi="Arial"/>
           <w:b/>
           <w:bCs/>
           <w:noProof/>
@@ -3426,6 +3462,55 @@
           <w:szCs w:val="24"/>
           <w:lang w:eastAsia="es-CO"/>
         </w:rPr>
+        <w:t xml:space="preserve">Observaciones: </w:t>
+      </w:r>
+      <w:r>
+        <w:rPr>
+          <w:rFonts w:ascii="Arial" w:hAnsi="Arial"/>
+          <w:noProof/>
+          <w:sz w:val="24"/>
+          <w:szCs w:val="24"/>
+          <w:lang w:eastAsia="es-CO"/>
+        </w:rPr>
+        <w:t>Creacion y cierre de Pull Request de prueba.</w:t>
+      </w:r>
+    </w:p>
+    <w:p>
+      <w:pPr>
+        <w:jc w:val="both"/>
+        <w:rPr>
+          <w:rFonts w:ascii="Arial" w:hAnsi="Arial"/>
+          <w:noProof/>
+          <w:sz w:val="24"/>
+          <w:szCs w:val="24"/>
+          <w:lang w:eastAsia="es-CO"/>
+        </w:rPr>
+      </w:pPr>
+      <w:r>
+        <w:rPr>
+          <w:rFonts w:ascii="Arial" w:hAnsi="Arial"/>
+          <w:noProof/>
+          <w:sz w:val="24"/>
+          <w:szCs w:val="24"/>
+          <w:lang w:eastAsia="es-CO"/>
+        </w:rPr>
+        <w:pict w14:anchorId="689E2302">
+          <v:shape id="_x0000_i1029" type="#_x0000_t75" style="width:441.75pt;height:240.75pt;visibility:visible;mso-wrap-style:square">
+            <v:imagedata r:id="rId15" o:title=""/>
+          </v:shape>
+        </w:pict>
+      </w:r>
+    </w:p>
+    <w:p>
+      <w:pPr>
+        <w:jc w:val="both"/>
+        <w:rPr>
+          <w:rFonts w:ascii="Arial" w:hAnsi="Arial"/>
+          <w:noProof/>
+          <w:sz w:val="24"/>
+          <w:szCs w:val="24"/>
+          <w:lang w:eastAsia="es-CO"/>
+        </w:rPr>
       </w:pPr>
       <w:r>
         <w:rPr>
@@ -3437,131 +3522,9 @@
           <w:szCs w:val="24"/>
           <w:lang w:eastAsia="es-CO"/>
         </w:rPr>
-        <w:t xml:space="preserve">Observaciones </w:t>
-      </w:r>
-    </w:p>
-    <w:p>
-      <w:pPr>
-        <w:jc w:val="both"/>
-        <w:rPr>
-          <w:rFonts w:ascii="Arial" w:hAnsi="Arial"/>
-          <w:noProof/>
-          <w:sz w:val="24"/>
-          <w:szCs w:val="24"/>
-          <w:lang w:eastAsia="es-CO"/>
-        </w:rPr>
-      </w:pPr>
-      <w:r>
-        <w:rPr>
-          <w:rFonts w:ascii="Arial" w:hAnsi="Arial"/>
-          <w:noProof/>
-          <w:sz w:val="24"/>
-          <w:szCs w:val="24"/>
-          <w:lang w:eastAsia="es-CO"/>
-        </w:rPr>
-        <w:t xml:space="preserve">(Escriba de foma breve algún comentario, por ejemplo: “La imagen muestra los commits realizados hasta la semana </w:t>
-      </w:r>
-      <w:r>
-        <w:rPr>
-          <w:rFonts w:ascii="Arial" w:hAnsi="Arial"/>
-          <w:noProof/>
-          <w:color w:val="FF0000"/>
-          <w:sz w:val="24"/>
-          <w:szCs w:val="24"/>
-          <w:lang w:eastAsia="es-CO"/>
-        </w:rPr>
-        <w:t xml:space="preserve"># </w:t>
-      </w:r>
-      <w:r>
-        <w:rPr>
-          <w:rFonts w:ascii="Arial" w:hAnsi="Arial"/>
-          <w:noProof/>
-          <w:color w:val="000000"/>
-          <w:sz w:val="24"/>
-          <w:szCs w:val="24"/>
-          <w:lang w:eastAsia="es-CO"/>
-        </w:rPr>
-        <w:t xml:space="preserve">el para el día </w:t>
-      </w:r>
-      <w:r>
-        <w:rPr>
-          <w:rFonts w:ascii="Arial" w:hAnsi="Arial"/>
-          <w:noProof/>
-          <w:color w:val="FF0000"/>
-          <w:sz w:val="24"/>
-          <w:szCs w:val="24"/>
-          <w:lang w:eastAsia="es-CO"/>
-        </w:rPr>
-        <w:t xml:space="preserve">X </w:t>
-      </w:r>
-      <w:r>
-        <w:rPr>
-          <w:rFonts w:ascii="Arial" w:hAnsi="Arial"/>
-          <w:noProof/>
-          <w:color w:val="000000"/>
-          <w:sz w:val="24"/>
-          <w:szCs w:val="24"/>
-          <w:lang w:eastAsia="es-CO"/>
-        </w:rPr>
-        <w:t xml:space="preserve">se harán cambios en el módulo </w:t>
-      </w:r>
-      <w:r>
-        <w:rPr>
-          <w:rFonts w:ascii="Arial" w:hAnsi="Arial"/>
-          <w:noProof/>
-          <w:color w:val="FF0000"/>
-          <w:sz w:val="24"/>
-          <w:szCs w:val="24"/>
-          <w:lang w:eastAsia="es-CO"/>
-        </w:rPr>
-        <w:t xml:space="preserve">X”. </w:t>
-      </w:r>
-      <w:r>
-        <w:rPr>
-          <w:rFonts w:ascii="Arial" w:hAnsi="Arial"/>
-          <w:noProof/>
-          <w:sz w:val="24"/>
-          <w:szCs w:val="24"/>
-          <w:lang w:eastAsia="es-CO"/>
-        </w:rPr>
-        <w:t>O</w:t>
-      </w:r>
-      <w:r>
-        <w:rPr>
-          <w:rFonts w:ascii="Arial" w:hAnsi="Arial"/>
-          <w:noProof/>
-          <w:sz w:val="24"/>
-          <w:szCs w:val="24"/>
-          <w:lang w:eastAsia="es-CO"/>
-        </w:rPr>
-        <w:t xml:space="preserve"> incluir un video corto de minuto</w:t>
-      </w:r>
-      <w:r>
-        <w:rPr>
-          <w:rFonts w:ascii="Arial" w:hAnsi="Arial"/>
-          <w:noProof/>
-          <w:sz w:val="24"/>
-          <w:szCs w:val="24"/>
-          <w:lang w:eastAsia="es-CO"/>
-        </w:rPr>
-        <w:t>)</w:t>
-      </w:r>
-    </w:p>
-    <w:p>
-      <w:pPr>
-        <w:jc w:val="both"/>
-        <w:rPr>
-          <w:rFonts w:ascii="Arial" w:hAnsi="Arial"/>
-          <w:noProof/>
-          <w:sz w:val="24"/>
-          <w:szCs w:val="24"/>
-          <w:lang w:eastAsia="es-CO"/>
-        </w:rPr>
-      </w:pPr>
-    </w:p>
-    <w:p>
-      <w:pPr>
-        <w:jc w:val="both"/>
+        <w:t>Observaciones</w:t>
+      </w:r>
+      <w:r>
         <w:rPr>
           <w:rFonts w:ascii="Arial" w:hAnsi="Arial"/>
           <w:b/>
@@ -3571,10 +3534,47 @@
           <w:szCs w:val="24"/>
           <w:lang w:eastAsia="es-CO"/>
         </w:rPr>
+        <w:t xml:space="preserve">: </w:t>
+      </w:r>
+      <w:r>
+        <w:rPr>
+          <w:rFonts w:ascii="Arial" w:hAnsi="Arial"/>
+          <w:noProof/>
+          <w:sz w:val="24"/>
+          <w:szCs w:val="24"/>
+          <w:lang w:eastAsia="es-CO"/>
+        </w:rPr>
+        <w:t>Creacion las ramas realese, development y main.</w:t>
+      </w:r>
+    </w:p>
+    <w:p>
+      <w:pPr>
+        <w:jc w:val="both"/>
+        <w:rPr>
+          <w:rFonts w:ascii="Arial" w:hAnsi="Arial"/>
+          <w:noProof/>
+          <w:sz w:val="24"/>
+          <w:szCs w:val="24"/>
+          <w:lang w:eastAsia="es-CO"/>
+        </w:rPr>
+      </w:pPr>
+    </w:p>
+    <w:p>
+      <w:pPr>
+        <w:jc w:val="both"/>
+        <w:rPr>
+          <w:rFonts w:ascii="Arial" w:hAnsi="Arial"/>
+          <w:b/>
+          <w:bCs/>
+          <w:noProof/>
+          <w:sz w:val="24"/>
+          <w:szCs w:val="24"/>
+          <w:lang w:eastAsia="es-CO"/>
+        </w:rPr>
       </w:pPr>
     </w:p>
     <w:sectPr>
-      <w:footerReference w:type="default" r:id="rId14"/>
+      <w:footerReference w:type="default" r:id="rId16"/>
       <w:pgSz w:w="12240" w:h="15840"/>
       <w:pgMar w:top="1417" w:right="1701" w:bottom="1417" w:left="1701" w:header="708" w:footer="708" w:gutter="0"/>
       <w:cols w:space="708"/>
@@ -4722,7 +4722,7 @@
   <w:style w:type="paragraph" w:default="1" w:styleId="Normal">
     <w:name w:val="Normal"/>
     <w:qFormat/>
-    <w:rsid w:val="00AD5D3D"/>
+    <w:rsid w:val="000B6E1F"/>
     <w:pPr>
       <w:spacing w:after="160" w:line="259" w:lineRule="auto"/>
     </w:pPr>

</xml_diff>